<commit_message>
Added guidelines for advanced
</commit_message>
<xml_diff>
--- a/Courses/Software-Sciences/Module-2-DS-and-Algo/01.2-Arrays-Advanced/01.2-Arrays-Advanced-Exercises.docx
+++ b/Courses/Software-Sciences/Module-2-DS-and-Algo/01.2-Arrays-Advanced/01.2-Arrays-Advanced-Exercises.docx
@@ -476,6 +476,174 @@
     </w:tbl>
     <w:p>
       <w:pPr>
+        <w:pStyle w:val="3"/>
+        <w:rPr>
+          <w:noProof/>
+        </w:rPr>
+      </w:pPr>
+      <w:r>
+        <w:rPr>
+          <w:noProof/>
+        </w:rPr>
+        <w:t>Насоки</w:t>
+      </w:r>
+    </w:p>
+    <w:p>
+      <w:pPr>
+        <w:pStyle w:val="ac"/>
+        <w:numPr>
+          <w:ilvl w:val="0"/>
+          <w:numId w:val="47"/>
+        </w:numPr>
+        <w:rPr>
+          <w:lang w:val="bg-BG"/>
+        </w:rPr>
+      </w:pPr>
+      <w:r>
+        <w:rPr>
+          <w:lang w:val="bg-BG"/>
+        </w:rPr>
+        <w:t xml:space="preserve">Прочетете </w:t>
+      </w:r>
+      <w:r>
+        <w:rPr>
+          <w:b/>
+          <w:bCs/>
+          <w:lang w:val="bg-BG"/>
+        </w:rPr>
+        <w:t>масива</w:t>
+      </w:r>
+      <w:r>
+        <w:rPr>
+          <w:lang w:val="bg-BG"/>
+        </w:rPr>
+        <w:t>.</w:t>
+      </w:r>
+    </w:p>
+    <w:p>
+      <w:pPr>
+        <w:pStyle w:val="ac"/>
+        <w:numPr>
+          <w:ilvl w:val="0"/>
+          <w:numId w:val="47"/>
+        </w:numPr>
+        <w:rPr>
+          <w:lang w:val="bg-BG"/>
+        </w:rPr>
+      </w:pPr>
+      <w:r>
+        <w:rPr>
+          <w:lang w:val="bg-BG"/>
+        </w:rPr>
+        <w:t xml:space="preserve">Прочетете </w:t>
+      </w:r>
+      <w:r>
+        <w:rPr>
+          <w:b/>
+          <w:bCs/>
+          <w:lang w:val="bg-BG"/>
+        </w:rPr>
+        <w:t>броя на ротациите</w:t>
+      </w:r>
+      <w:r>
+        <w:rPr>
+          <w:lang w:val="bg-BG"/>
+        </w:rPr>
+        <w:t>.</w:t>
+      </w:r>
+    </w:p>
+    <w:p>
+      <w:pPr>
+        <w:pStyle w:val="ac"/>
+        <w:numPr>
+          <w:ilvl w:val="0"/>
+          <w:numId w:val="47"/>
+        </w:numPr>
+        <w:rPr>
+          <w:lang w:val="bg-BG"/>
+        </w:rPr>
+      </w:pPr>
+      <w:r>
+        <w:rPr>
+          <w:lang w:val="bg-BG"/>
+        </w:rPr>
+        <w:t xml:space="preserve">Създайте </w:t>
+      </w:r>
+      <w:r>
+        <w:rPr>
+          <w:b/>
+          <w:bCs/>
+          <w:lang w:val="bg-BG"/>
+        </w:rPr>
+        <w:t>два</w:t>
+      </w:r>
+      <w:r>
+        <w:rPr>
+          <w:lang w:val="bg-BG"/>
+        </w:rPr>
+        <w:t xml:space="preserve"> </w:t>
+      </w:r>
+      <w:r>
+        <w:rPr>
+          <w:rStyle w:val="CodeChar"/>
+        </w:rPr>
+        <w:t>for-цикъла</w:t>
+      </w:r>
+      <w:r>
+        <w:rPr>
+          <w:lang w:val="bg-BG"/>
+        </w:rPr>
+        <w:t xml:space="preserve">, чрез които ще </w:t>
+      </w:r>
+      <w:r>
+        <w:rPr>
+          <w:b/>
+          <w:bCs/>
+          <w:lang w:val="bg-BG"/>
+        </w:rPr>
+        <w:t>извършите ротациите</w:t>
+      </w:r>
+      <w:r>
+        <w:rPr>
+          <w:lang w:val="bg-BG"/>
+        </w:rPr>
+        <w:t>.</w:t>
+      </w:r>
+    </w:p>
+    <w:p>
+      <w:pPr>
+        <w:pStyle w:val="ac"/>
+        <w:numPr>
+          <w:ilvl w:val="0"/>
+          <w:numId w:val="47"/>
+        </w:numPr>
+        <w:rPr>
+          <w:lang w:val="bg-BG"/>
+        </w:rPr>
+      </w:pPr>
+      <w:r>
+        <w:rPr>
+          <w:lang w:val="bg-BG"/>
+        </w:rPr>
+        <w:t xml:space="preserve">Отпечатайте получения </w:t>
+      </w:r>
+      <w:r>
+        <w:rPr>
+          <w:b/>
+          <w:bCs/>
+          <w:lang w:val="bg-BG"/>
+        </w:rPr>
+        <w:t>масив</w:t>
+      </w:r>
+      <w:r>
+        <w:rPr>
+          <w:lang w:val="bg-BG"/>
+        </w:rPr>
+        <w:t>.</w:t>
+      </w:r>
+    </w:p>
+    <w:p>
+      <w:pPr>
         <w:pStyle w:val="2"/>
         <w:rPr>
           <w:noProof/>
@@ -846,6 +1014,330 @@
     </w:tbl>
     <w:p>
       <w:pPr>
+        <w:pStyle w:val="3"/>
+        <w:rPr>
+          <w:noProof/>
+        </w:rPr>
+      </w:pPr>
+      <w:r>
+        <w:rPr>
+          <w:noProof/>
+        </w:rPr>
+        <w:t>Насоки</w:t>
+      </w:r>
+    </w:p>
+    <w:p>
+      <w:pPr>
+        <w:pStyle w:val="ac"/>
+        <w:numPr>
+          <w:ilvl w:val="0"/>
+          <w:numId w:val="48"/>
+        </w:numPr>
+        <w:rPr>
+          <w:lang w:val="bg-BG"/>
+        </w:rPr>
+      </w:pPr>
+      <w:r>
+        <w:rPr>
+          <w:lang w:val="bg-BG"/>
+        </w:rPr>
+        <w:t xml:space="preserve">Прочетете </w:t>
+      </w:r>
+      <w:r>
+        <w:rPr>
+          <w:b/>
+          <w:bCs/>
+          <w:lang w:val="bg-BG"/>
+        </w:rPr>
+        <w:t>масива</w:t>
+      </w:r>
+      <w:r>
+        <w:rPr>
+          <w:lang w:val="bg-BG"/>
+        </w:rPr>
+        <w:t>.</w:t>
+      </w:r>
+    </w:p>
+    <w:p>
+      <w:pPr>
+        <w:pStyle w:val="ac"/>
+        <w:numPr>
+          <w:ilvl w:val="0"/>
+          <w:numId w:val="48"/>
+        </w:numPr>
+        <w:rPr>
+          <w:lang w:val="bg-BG"/>
+        </w:rPr>
+      </w:pPr>
+      <w:r>
+        <w:rPr>
+          <w:lang w:val="bg-BG"/>
+        </w:rPr>
+        <w:t>Създайте</w:t>
+      </w:r>
+      <w:r>
+        <w:rPr>
+          <w:lang w:val="bg-BG"/>
+        </w:rPr>
+        <w:t xml:space="preserve"> </w:t>
+      </w:r>
+      <w:r>
+        <w:rPr>
+          <w:b/>
+          <w:bCs/>
+          <w:lang w:val="bg-BG"/>
+        </w:rPr>
+        <w:t>два</w:t>
+      </w:r>
+      <w:r>
+        <w:rPr>
+          <w:b/>
+          <w:bCs/>
+          <w:lang w:val="bg-BG"/>
+        </w:rPr>
+        <w:t xml:space="preserve"> вложени цик</w:t>
+      </w:r>
+      <w:r>
+        <w:rPr>
+          <w:b/>
+          <w:bCs/>
+          <w:lang w:val="bg-BG"/>
+        </w:rPr>
+        <w:t>ъ</w:t>
+      </w:r>
+      <w:r>
+        <w:rPr>
+          <w:b/>
+          <w:bCs/>
+          <w:lang w:val="bg-BG"/>
+        </w:rPr>
+        <w:t>л</w:t>
+      </w:r>
+      <w:r>
+        <w:rPr>
+          <w:b/>
+          <w:bCs/>
+          <w:lang w:val="bg-BG"/>
+        </w:rPr>
+        <w:t>а</w:t>
+      </w:r>
+      <w:r>
+        <w:rPr>
+          <w:lang w:val="bg-BG"/>
+        </w:rPr>
+        <w:t>,</w:t>
+      </w:r>
+      <w:r>
+        <w:rPr>
+          <w:lang w:val="bg-BG"/>
+        </w:rPr>
+        <w:t xml:space="preserve"> за</w:t>
+      </w:r>
+      <w:r>
+        <w:rPr>
+          <w:lang w:val="bg-BG"/>
+        </w:rPr>
+        <w:t xml:space="preserve"> да</w:t>
+      </w:r>
+      <w:r>
+        <w:rPr>
+          <w:lang w:val="bg-BG"/>
+        </w:rPr>
+        <w:t xml:space="preserve"> сравнени</w:t>
+      </w:r>
+      <w:r>
+        <w:rPr>
+          <w:lang w:val="bg-BG"/>
+        </w:rPr>
+        <w:t>т</w:t>
+      </w:r>
+      <w:r>
+        <w:rPr>
+          <w:lang w:val="bg-BG"/>
+        </w:rPr>
+        <w:t>е всяко число с числата в дясно от него</w:t>
+      </w:r>
+      <w:r>
+        <w:rPr>
+          <w:lang w:val="bg-BG"/>
+        </w:rPr>
+        <w:t>.</w:t>
+      </w:r>
+    </w:p>
+    <w:p>
+      <w:pPr>
+        <w:pStyle w:val="ac"/>
+        <w:numPr>
+          <w:ilvl w:val="0"/>
+          <w:numId w:val="48"/>
+        </w:numPr>
+        <w:rPr>
+          <w:lang w:val="bg-BG"/>
+        </w:rPr>
+      </w:pPr>
+      <w:r>
+        <w:rPr>
+          <w:lang w:val="bg-BG"/>
+        </w:rPr>
+        <w:t xml:space="preserve">Ако </w:t>
+      </w:r>
+      <w:r>
+        <w:rPr>
+          <w:b/>
+          <w:bCs/>
+          <w:lang w:val="bg-BG"/>
+        </w:rPr>
+        <w:t>текущото число</w:t>
+      </w:r>
+      <w:r>
+        <w:rPr>
+          <w:lang w:val="bg-BG"/>
+        </w:rPr>
+        <w:t xml:space="preserve"> е </w:t>
+      </w:r>
+      <w:r>
+        <w:rPr>
+          <w:b/>
+          <w:bCs/>
+          <w:lang w:val="bg-BG"/>
+        </w:rPr>
+        <w:t>по-голямо или равно</w:t>
+      </w:r>
+      <w:r>
+        <w:rPr>
+          <w:lang w:val="bg-BG"/>
+        </w:rPr>
+        <w:t xml:space="preserve"> на някое от числата </w:t>
+      </w:r>
+      <w:r>
+        <w:rPr>
+          <w:b/>
+          <w:bCs/>
+          <w:lang w:val="bg-BG"/>
+        </w:rPr>
+        <w:t>вдясно</w:t>
+      </w:r>
+      <w:r>
+        <w:rPr>
+          <w:lang w:val="bg-BG"/>
+        </w:rPr>
+        <w:t xml:space="preserve">, то не е </w:t>
+      </w:r>
+      <w:r>
+        <w:rPr>
+          <w:b/>
+          <w:bCs/>
+          <w:lang w:val="bg-BG"/>
+        </w:rPr>
+        <w:t xml:space="preserve">"топ" </w:t>
+      </w:r>
+      <w:r>
+        <w:rPr>
+          <w:lang w:val="bg-BG"/>
+        </w:rPr>
+        <w:t xml:space="preserve">и програмата продължава със </w:t>
+      </w:r>
+      <w:r>
+        <w:rPr>
+          <w:b/>
+          <w:bCs/>
+          <w:lang w:val="bg-BG"/>
+        </w:rPr>
+        <w:t>следващото число</w:t>
+      </w:r>
+      <w:r>
+        <w:rPr>
+          <w:lang w:val="bg-BG"/>
+        </w:rPr>
+        <w:t>.</w:t>
+      </w:r>
+    </w:p>
+    <w:p>
+      <w:pPr>
+        <w:pStyle w:val="ac"/>
+        <w:numPr>
+          <w:ilvl w:val="0"/>
+          <w:numId w:val="48"/>
+        </w:numPr>
+        <w:rPr>
+          <w:lang w:val="bg-BG"/>
+        </w:rPr>
+      </w:pPr>
+      <w:r>
+        <w:rPr>
+          <w:lang w:val="bg-BG"/>
+        </w:rPr>
+        <w:t xml:space="preserve">Ако не е </w:t>
+      </w:r>
+      <w:r>
+        <w:rPr>
+          <w:b/>
+          <w:bCs/>
+          <w:lang w:val="bg-BG"/>
+        </w:rPr>
+        <w:t>намерено число</w:t>
+      </w:r>
+      <w:r>
+        <w:rPr>
+          <w:lang w:val="bg-BG"/>
+        </w:rPr>
+        <w:t>,</w:t>
+      </w:r>
+      <w:r>
+        <w:rPr>
+          <w:lang w:val="bg-BG"/>
+        </w:rPr>
+        <w:t xml:space="preserve"> което е</w:t>
+      </w:r>
+      <w:r>
+        <w:rPr>
+          <w:lang w:val="bg-BG"/>
+        </w:rPr>
+        <w:t xml:space="preserve"> </w:t>
+      </w:r>
+      <w:r>
+        <w:rPr>
+          <w:b/>
+          <w:bCs/>
+          <w:lang w:val="bg-BG"/>
+        </w:rPr>
+        <w:t>по-голямо или равно на текущото</w:t>
+      </w:r>
+      <w:r>
+        <w:rPr>
+          <w:lang w:val="bg-BG"/>
+        </w:rPr>
+        <w:t xml:space="preserve">, то текущото число се счита за </w:t>
+      </w:r>
+      <w:r>
+        <w:rPr>
+          <w:b/>
+          <w:bCs/>
+          <w:lang w:val="bg-BG"/>
+        </w:rPr>
+        <w:t>"топ"</w:t>
+      </w:r>
+      <w:r>
+        <w:rPr>
+          <w:lang w:val="bg-BG"/>
+        </w:rPr>
+        <w:t xml:space="preserve"> </w:t>
+      </w:r>
+      <w:r>
+        <w:rPr>
+          <w:lang w:val="bg-BG"/>
+        </w:rPr>
+        <w:t xml:space="preserve">число </w:t>
+      </w:r>
+      <w:r>
+        <w:rPr>
+          <w:lang w:val="bg-BG"/>
+        </w:rPr>
+        <w:t>и се отпечатва.</w:t>
+      </w:r>
+    </w:p>
+    <w:p>
+      <w:pPr>
         <w:pStyle w:val="2"/>
         <w:rPr>
           <w:noProof/>
@@ -855,6 +1347,7 @@
         <w:rPr>
           <w:noProof/>
         </w:rPr>
+        <w:lastRenderedPageBreak/>
         <w:t>Еднакви суми</w:t>
       </w:r>
     </w:p>
@@ -1631,7 +2124,6 @@
                 <w:noProof/>
                 <w:highlight w:val="yellow"/>
               </w:rPr>
-              <w:lastRenderedPageBreak/>
               <w:t>1</w:t>
             </w:r>
           </w:p>
@@ -1965,6 +2457,361 @@
         </w:tc>
       </w:tr>
     </w:tbl>
+    <w:p>
+      <w:pPr>
+        <w:pStyle w:val="3"/>
+        <w:rPr>
+          <w:noProof/>
+        </w:rPr>
+      </w:pPr>
+      <w:r>
+        <w:rPr>
+          <w:noProof/>
+        </w:rPr>
+        <w:t>Насоки</w:t>
+      </w:r>
+    </w:p>
+    <w:p>
+      <w:pPr>
+        <w:pStyle w:val="ac"/>
+        <w:numPr>
+          <w:ilvl w:val="0"/>
+          <w:numId w:val="49"/>
+        </w:numPr>
+        <w:rPr>
+          <w:lang w:val="bg-BG"/>
+        </w:rPr>
+      </w:pPr>
+      <w:r>
+        <w:rPr>
+          <w:lang w:val="bg-BG"/>
+        </w:rPr>
+        <w:t xml:space="preserve">Прочетете </w:t>
+      </w:r>
+      <w:r>
+        <w:rPr>
+          <w:b/>
+          <w:bCs/>
+          <w:lang w:val="bg-BG"/>
+        </w:rPr>
+        <w:t>масива</w:t>
+      </w:r>
+      <w:r>
+        <w:rPr>
+          <w:lang w:val="bg-BG"/>
+        </w:rPr>
+        <w:t>.</w:t>
+      </w:r>
+    </w:p>
+    <w:p>
+      <w:pPr>
+        <w:pStyle w:val="ac"/>
+        <w:numPr>
+          <w:ilvl w:val="0"/>
+          <w:numId w:val="49"/>
+        </w:numPr>
+        <w:rPr>
+          <w:lang w:val="bg-BG"/>
+        </w:rPr>
+      </w:pPr>
+      <w:r>
+        <w:rPr>
+          <w:lang w:val="bg-BG"/>
+        </w:rPr>
+        <w:t xml:space="preserve">Използвайте </w:t>
+      </w:r>
+      <w:r>
+        <w:rPr>
+          <w:rStyle w:val="CodeChar"/>
+        </w:rPr>
+        <w:t>for</w:t>
+      </w:r>
+      <w:r>
+        <w:rPr>
+          <w:b/>
+          <w:bCs/>
+        </w:rPr>
+        <w:t>-цикъл</w:t>
+      </w:r>
+      <w:r>
+        <w:rPr>
+          <w:lang w:val="bg-BG"/>
+        </w:rPr>
+        <w:t>,</w:t>
+      </w:r>
+      <w:r>
+        <w:rPr>
+          <w:lang w:val="bg-BG"/>
+        </w:rPr>
+        <w:t xml:space="preserve"> за </w:t>
+      </w:r>
+      <w:r>
+        <w:rPr>
+          <w:lang w:val="bg-BG"/>
+        </w:rPr>
+        <w:t xml:space="preserve">да </w:t>
+      </w:r>
+      <w:r>
+        <w:rPr>
+          <w:lang w:val="bg-BG"/>
+        </w:rPr>
+        <w:t>обходи</w:t>
+      </w:r>
+      <w:r>
+        <w:rPr>
+          <w:lang w:val="bg-BG"/>
+        </w:rPr>
+        <w:t>те</w:t>
+      </w:r>
+      <w:r>
+        <w:rPr>
+          <w:lang w:val="bg-BG"/>
+        </w:rPr>
+        <w:t xml:space="preserve"> </w:t>
+      </w:r>
+      <w:r>
+        <w:rPr>
+          <w:b/>
+          <w:bCs/>
+          <w:lang w:val="bg-BG"/>
+        </w:rPr>
+        <w:t>всеки елемент</w:t>
+      </w:r>
+      <w:r>
+        <w:rPr>
+          <w:lang w:val="bg-BG"/>
+        </w:rPr>
+        <w:t xml:space="preserve"> в масива</w:t>
+      </w:r>
+      <w:r>
+        <w:rPr>
+          <w:lang w:val="bg-BG"/>
+        </w:rPr>
+        <w:t>.</w:t>
+      </w:r>
+    </w:p>
+    <w:p>
+      <w:pPr>
+        <w:pStyle w:val="ac"/>
+        <w:numPr>
+          <w:ilvl w:val="0"/>
+          <w:numId w:val="49"/>
+        </w:numPr>
+        <w:rPr>
+          <w:lang w:val="bg-BG"/>
+        </w:rPr>
+      </w:pPr>
+      <w:r>
+        <w:rPr>
+          <w:lang w:val="bg-BG"/>
+        </w:rPr>
+        <w:t xml:space="preserve">За </w:t>
+      </w:r>
+      <w:r>
+        <w:rPr>
+          <w:b/>
+          <w:bCs/>
+          <w:lang w:val="bg-BG"/>
+        </w:rPr>
+        <w:t>всеки елемент</w:t>
+      </w:r>
+      <w:r>
+        <w:rPr>
+          <w:lang w:val="bg-BG"/>
+        </w:rPr>
+        <w:t xml:space="preserve"> проверете дали </w:t>
+      </w:r>
+      <w:r>
+        <w:rPr>
+          <w:b/>
+          <w:bCs/>
+          <w:lang w:val="bg-BG"/>
+        </w:rPr>
+        <w:t>сумата</w:t>
+      </w:r>
+      <w:r>
+        <w:rPr>
+          <w:lang w:val="bg-BG"/>
+        </w:rPr>
+        <w:t xml:space="preserve"> на </w:t>
+      </w:r>
+      <w:r>
+        <w:rPr>
+          <w:b/>
+          <w:bCs/>
+          <w:lang w:val="bg-BG"/>
+        </w:rPr>
+        <w:t>елементите</w:t>
+      </w:r>
+      <w:r>
+        <w:rPr>
+          <w:lang w:val="bg-BG"/>
+        </w:rPr>
+        <w:t xml:space="preserve"> </w:t>
+      </w:r>
+      <w:r>
+        <w:rPr>
+          <w:b/>
+          <w:bCs/>
+          <w:lang w:val="bg-BG"/>
+        </w:rPr>
+        <w:t>отляво</w:t>
+      </w:r>
+      <w:r>
+        <w:rPr>
+          <w:lang w:val="bg-BG"/>
+        </w:rPr>
+        <w:t xml:space="preserve"> на него е </w:t>
+      </w:r>
+      <w:r>
+        <w:rPr>
+          <w:b/>
+          <w:bCs/>
+          <w:lang w:val="bg-BG"/>
+        </w:rPr>
+        <w:t>равна</w:t>
+      </w:r>
+      <w:r>
+        <w:rPr>
+          <w:lang w:val="bg-BG"/>
+        </w:rPr>
+        <w:t xml:space="preserve"> на </w:t>
+      </w:r>
+      <w:r>
+        <w:rPr>
+          <w:b/>
+          <w:bCs/>
+          <w:lang w:val="bg-BG"/>
+        </w:rPr>
+        <w:t>сумата</w:t>
+      </w:r>
+      <w:r>
+        <w:rPr>
+          <w:lang w:val="bg-BG"/>
+        </w:rPr>
+        <w:t xml:space="preserve"> на </w:t>
+      </w:r>
+      <w:r>
+        <w:rPr>
+          <w:b/>
+          <w:bCs/>
+          <w:lang w:val="bg-BG"/>
+        </w:rPr>
+        <w:t>елементите</w:t>
+      </w:r>
+      <w:r>
+        <w:rPr>
+          <w:lang w:val="bg-BG"/>
+        </w:rPr>
+        <w:t xml:space="preserve"> </w:t>
+      </w:r>
+      <w:r>
+        <w:rPr>
+          <w:b/>
+          <w:bCs/>
+          <w:lang w:val="bg-BG"/>
+        </w:rPr>
+        <w:t>отдясно</w:t>
+      </w:r>
+      <w:r>
+        <w:rPr>
+          <w:lang w:val="bg-BG"/>
+        </w:rPr>
+        <w:t>.</w:t>
+      </w:r>
+    </w:p>
+    <w:p>
+      <w:pPr>
+        <w:pStyle w:val="ac"/>
+        <w:numPr>
+          <w:ilvl w:val="0"/>
+          <w:numId w:val="49"/>
+        </w:numPr>
+        <w:rPr>
+          <w:lang w:val="bg-BG"/>
+        </w:rPr>
+      </w:pPr>
+      <w:r>
+        <w:rPr>
+          <w:lang w:val="bg-BG"/>
+        </w:rPr>
+        <w:t xml:space="preserve">Ако </w:t>
+      </w:r>
+      <w:r>
+        <w:rPr>
+          <w:b/>
+          <w:bCs/>
+          <w:lang w:val="bg-BG"/>
+        </w:rPr>
+        <w:t>намерите индекс</w:t>
+      </w:r>
+      <w:r>
+        <w:rPr>
+          <w:lang w:val="bg-BG"/>
+        </w:rPr>
+        <w:t xml:space="preserve">, за който това условие е изпълнено, отпечатайте индекса и </w:t>
+      </w:r>
+      <w:r>
+        <w:rPr>
+          <w:b/>
+          <w:bCs/>
+          <w:lang w:val="bg-BG"/>
+        </w:rPr>
+        <w:t>приключете изпълнението на програмата</w:t>
+      </w:r>
+      <w:r>
+        <w:rPr>
+          <w:lang w:val="bg-BG"/>
+        </w:rPr>
+        <w:t>.</w:t>
+      </w:r>
+    </w:p>
+    <w:p>
+      <w:pPr>
+        <w:pStyle w:val="ac"/>
+        <w:numPr>
+          <w:ilvl w:val="0"/>
+          <w:numId w:val="49"/>
+        </w:numPr>
+        <w:rPr>
+          <w:lang w:val="bg-BG"/>
+        </w:rPr>
+      </w:pPr>
+      <w:r>
+        <w:rPr>
+          <w:lang w:val="bg-BG"/>
+        </w:rPr>
+        <w:t xml:space="preserve">Ако няма намерен индекс, </w:t>
+      </w:r>
+      <w:r>
+        <w:rPr>
+          <w:b/>
+          <w:bCs/>
+          <w:lang w:val="bg-BG"/>
+        </w:rPr>
+        <w:t>отпечатайте</w:t>
+      </w:r>
+      <w:r>
+        <w:rPr>
+          <w:lang w:val="bg-BG"/>
+        </w:rPr>
+        <w:t xml:space="preserve"> </w:t>
+      </w:r>
+      <w:r>
+        <w:rPr>
+          <w:b/>
+          <w:bCs/>
+          <w:lang w:val="bg-BG"/>
+        </w:rPr>
+        <w:t>"no"</w:t>
+      </w:r>
+      <w:r>
+        <w:rPr>
+          <w:lang w:val="bg-BG"/>
+        </w:rPr>
+        <w:t>.</w:t>
+      </w:r>
+    </w:p>
     <w:p>
       <w:pPr>
         <w:pStyle w:val="2"/>
@@ -2646,353 +3493,14 @@
     </w:tbl>
     <w:p>
       <w:pPr>
-        <w:pStyle w:val="3"/>
-        <w:spacing w:before="80" w:after="120" w:line="240" w:lineRule="auto"/>
-        <w:rPr>
-          <w:noProof/>
-          <w:lang w:val="bg-BG"/>
-        </w:rPr>
-      </w:pPr>
-      <w:r>
-        <w:rPr>
-          <w:noProof/>
-          <w:lang w:val="bg-BG"/>
-        </w:rPr>
-        <w:t>Насоки</w:t>
-      </w:r>
+        <w:spacing w:line="240" w:lineRule="auto"/>
+        <w:rPr>
+          <w:lang w:val="bg-BG"/>
+        </w:rPr>
+      </w:pPr>
     </w:p>
     <w:p>
       <w:pPr>
-        <w:rPr>
-          <w:noProof/>
-          <w:lang w:val="bg-BG"/>
-        </w:rPr>
-      </w:pPr>
-      <w:r>
-        <w:rPr>
-          <w:noProof/>
-          <w:lang w:val="bg-BG"/>
-        </w:rPr>
-        <w:t xml:space="preserve">Докато имаме повече от </w:t>
-      </w:r>
-      <w:r>
-        <w:rPr>
-          <w:noProof/>
-        </w:rPr>
-        <w:t xml:space="preserve">1 </w:t>
-      </w:r>
-      <w:r>
-        <w:rPr>
-          <w:noProof/>
-          <w:lang w:val="bg-BG"/>
-        </w:rPr>
-        <w:t xml:space="preserve">елемент в масива </w:t>
-      </w:r>
-      <w:r>
-        <w:rPr>
-          <w:noProof/>
-        </w:rPr>
-        <w:t xml:space="preserve">nums[] </w:t>
-      </w:r>
-      <w:r>
-        <w:rPr>
-          <w:noProof/>
-          <w:lang w:val="bg-BG"/>
-        </w:rPr>
-        <w:t>повтаряме следните стъпки</w:t>
-      </w:r>
-      <w:r>
-        <w:rPr>
-          <w:noProof/>
-        </w:rPr>
-        <w:t>:</w:t>
-      </w:r>
-    </w:p>
-    <w:p>
-      <w:pPr>
-        <w:pStyle w:val="ac"/>
-        <w:numPr>
-          <w:ilvl w:val="0"/>
-          <w:numId w:val="46"/>
-        </w:numPr>
-        <w:rPr>
-          <w:noProof/>
-          <w:lang w:val="bg-BG"/>
-        </w:rPr>
-      </w:pPr>
-      <w:r>
-        <w:rPr>
-          <w:noProof/>
-          <w:lang w:val="bg-BG"/>
-        </w:rPr>
-        <w:t xml:space="preserve">Създаваме нов масив </w:t>
-      </w:r>
-      <w:r>
-        <w:rPr>
-          <w:rStyle w:val="CodeChar"/>
-        </w:rPr>
-        <w:t xml:space="preserve">condensed[] </w:t>
-      </w:r>
-      <w:r>
-        <w:rPr>
-          <w:rStyle w:val="CodeChar"/>
-          <w:lang w:val="bg-BG"/>
-        </w:rPr>
-        <w:t xml:space="preserve">с размер </w:t>
-      </w:r>
-      <w:r>
-        <w:rPr>
-          <w:rStyle w:val="CodeChar"/>
-        </w:rPr>
-        <w:t>nums.Length-1</w:t>
-      </w:r>
-      <w:r>
-        <w:rPr>
-          <w:noProof/>
-        </w:rPr>
-        <w:t>.</w:t>
-      </w:r>
-    </w:p>
-    <w:p>
-      <w:pPr>
-        <w:pStyle w:val="ac"/>
-        <w:numPr>
-          <w:ilvl w:val="0"/>
-          <w:numId w:val="46"/>
-        </w:numPr>
-        <w:rPr>
-          <w:noProof/>
-          <w:lang w:val="bg-BG"/>
-        </w:rPr>
-      </w:pPr>
-      <w:r>
-        <w:rPr>
-          <w:noProof/>
-          <w:lang w:val="bg-BG"/>
-        </w:rPr>
-        <w:t xml:space="preserve">Събираме числата от </w:t>
-      </w:r>
-      <w:r>
-        <w:rPr>
-          <w:noProof/>
-        </w:rPr>
-        <w:t xml:space="preserve">nums[] </w:t>
-      </w:r>
-      <w:r>
-        <w:rPr>
-          <w:noProof/>
-          <w:lang w:val="bg-BG"/>
-        </w:rPr>
-        <w:t xml:space="preserve">в </w:t>
-      </w:r>
-      <w:r>
-        <w:rPr>
-          <w:noProof/>
-        </w:rPr>
-        <w:t>condensed[]</w:t>
-      </w:r>
-    </w:p>
-    <w:p>
-      <w:pPr>
-        <w:pStyle w:val="ac"/>
-        <w:numPr>
-          <w:ilvl w:val="1"/>
-          <w:numId w:val="46"/>
-        </w:numPr>
-        <w:rPr>
-          <w:lang w:val="bg-BG"/>
-        </w:rPr>
-      </w:pPr>
-      <w:r>
-        <w:t>condensed[i] = nums[i] + nums[i+1]</w:t>
-      </w:r>
-    </w:p>
-    <w:p>
-      <w:pPr>
-        <w:pStyle w:val="Code"/>
-        <w:numPr>
-          <w:ilvl w:val="0"/>
-          <w:numId w:val="41"/>
-        </w:numPr>
-        <w:spacing w:line="240" w:lineRule="auto"/>
-        <w:rPr>
-          <w:lang w:val="bg-BG"/>
-        </w:rPr>
-      </w:pPr>
-      <w:r>
-        <w:t>nums[] = condensed[]</w:t>
-      </w:r>
-    </w:p>
-    <w:p>
-      <w:pPr>
-        <w:ind w:left="720"/>
-        <w:rPr>
-          <w:lang w:val="bg-BG"/>
-        </w:rPr>
-      </w:pPr>
-    </w:p>
-    <w:p>
-      <w:pPr>
-        <w:rPr>
-          <w:lang w:val="bg-BG"/>
-        </w:rPr>
-      </w:pPr>
-      <w:r>
-        <w:rPr>
-          <w:lang w:val="bg-BG"/>
-        </w:rPr>
-        <w:t>Този процес може да се види на илюстрацията</w:t>
-      </w:r>
-      <w:r>
-        <w:t>:</w:t>
-      </w:r>
-    </w:p>
-    <w:p>
-      <w:pPr>
-        <w:pStyle w:val="Code"/>
-        <w:spacing w:line="240" w:lineRule="auto"/>
-        <w:ind w:firstLine="360"/>
-        <w:rPr>
-          <w:lang w:val="bg-BG"/>
-        </w:rPr>
-      </w:pPr>
-      <w:r>
-        <w:rPr>
-          <w:lang w:eastAsia="bg-BG"/>
-        </w:rPr>
-        <w:drawing>
-          <wp:inline distT="0" distB="0" distL="0" distR="0" wp14:anchorId="5F98CB18" wp14:editId="58B86DBC">
-            <wp:extent cx="1918800" cy="871200"/>
-            <wp:effectExtent l="19050" t="19050" r="24765" b="24765"/>
-            <wp:docPr id="13" name="Picture 16" descr="A picture containing diagram&#10;&#10;Description automatically generated"/>
-            <wp:cNvGraphicFramePr>
-              <a:graphicFrameLocks xmlns:a="http://schemas.openxmlformats.org/drawingml/2006/main" noChangeAspect="1"/>
-            </wp:cNvGraphicFramePr>
-            <a:graphic xmlns:a="http://schemas.openxmlformats.org/drawingml/2006/main">
-              <a:graphicData uri="http://schemas.openxmlformats.org/drawingml/2006/picture">
-                <pic:pic xmlns:pic="http://schemas.openxmlformats.org/drawingml/2006/picture">
-                  <pic:nvPicPr>
-                    <pic:cNvPr id="13" name="Picture 16" descr="A picture containing diagram&#10;&#10;Description automatically generated"/>
-                    <pic:cNvPicPr>
-                      <a:picLocks noChangeAspect="1" noChangeArrowheads="1"/>
-                    </pic:cNvPicPr>
-                  </pic:nvPicPr>
-                  <pic:blipFill>
-                    <a:blip r:embed="rId9" cstate="print">
-                      <a:extLst>
-                        <a:ext uri="{28A0092B-C50C-407E-A947-70E740481C1C}">
-                          <a14:useLocalDpi xmlns:a14="http://schemas.microsoft.com/office/drawing/2010/main" val="0"/>
-                        </a:ext>
-                      </a:extLst>
-                    </a:blip>
-                    <a:srcRect/>
-                    <a:stretch>
-                      <a:fillRect/>
-                    </a:stretch>
-                  </pic:blipFill>
-                  <pic:spPr bwMode="auto">
-                    <a:xfrm>
-                      <a:off x="0" y="0"/>
-                      <a:ext cx="1918800" cy="871200"/>
-                    </a:xfrm>
-                    <a:prstGeom prst="rect">
-                      <a:avLst/>
-                    </a:prstGeom>
-                    <a:noFill/>
-                    <a:ln>
-                      <a:solidFill>
-                        <a:schemeClr val="tx1"/>
-                      </a:solidFill>
-                    </a:ln>
-                  </pic:spPr>
-                </pic:pic>
-              </a:graphicData>
-            </a:graphic>
-          </wp:inline>
-        </w:drawing>
-      </w:r>
-      <w:r>
-        <w:rPr>
-          <w:lang w:val="bg-BG"/>
-        </w:rPr>
-        <w:tab/>
-      </w:r>
-    </w:p>
-    <w:p>
-      <w:pPr>
-        <w:pStyle w:val="Code"/>
-        <w:spacing w:line="240" w:lineRule="auto"/>
-        <w:ind w:firstLine="360"/>
-        <w:rPr>
-          <w:lang w:val="bg-BG"/>
-        </w:rPr>
-      </w:pPr>
-      <w:r>
-        <w:rPr>
-          <w:lang w:eastAsia="bg-BG"/>
-        </w:rPr>
-        <w:drawing>
-          <wp:inline distT="0" distB="0" distL="0" distR="0" wp14:anchorId="36FCFD29" wp14:editId="64923998">
-            <wp:extent cx="1688400" cy="882000"/>
-            <wp:effectExtent l="19050" t="19050" r="26670" b="13970"/>
-            <wp:docPr id="18" name="Picture 18" descr="A picture containing graphical user interface&#10;&#10;Description automatically generated"/>
-            <wp:cNvGraphicFramePr>
-              <a:graphicFrameLocks xmlns:a="http://schemas.openxmlformats.org/drawingml/2006/main" noChangeAspect="1"/>
-            </wp:cNvGraphicFramePr>
-            <a:graphic xmlns:a="http://schemas.openxmlformats.org/drawingml/2006/main">
-              <a:graphicData uri="http://schemas.openxmlformats.org/drawingml/2006/picture">
-                <pic:pic xmlns:pic="http://schemas.openxmlformats.org/drawingml/2006/picture">
-                  <pic:nvPicPr>
-                    <pic:cNvPr id="18" name="Picture 18" descr="A picture containing graphical user interface&#10;&#10;Description automatically generated"/>
-                    <pic:cNvPicPr>
-                      <a:picLocks noChangeAspect="1" noChangeArrowheads="1"/>
-                    </pic:cNvPicPr>
-                  </pic:nvPicPr>
-                  <pic:blipFill>
-                    <a:blip r:embed="rId10" cstate="print">
-                      <a:extLst>
-                        <a:ext uri="{28A0092B-C50C-407E-A947-70E740481C1C}">
-                          <a14:useLocalDpi xmlns:a14="http://schemas.microsoft.com/office/drawing/2010/main" val="0"/>
-                        </a:ext>
-                      </a:extLst>
-                    </a:blip>
-                    <a:srcRect/>
-                    <a:stretch>
-                      <a:fillRect/>
-                    </a:stretch>
-                  </pic:blipFill>
-                  <pic:spPr bwMode="auto">
-                    <a:xfrm>
-                      <a:off x="0" y="0"/>
-                      <a:ext cx="1688400" cy="882000"/>
-                    </a:xfrm>
-                    <a:prstGeom prst="rect">
-                      <a:avLst/>
-                    </a:prstGeom>
-                    <a:noFill/>
-                    <a:ln>
-                      <a:solidFill>
-                        <a:schemeClr val="tx1"/>
-                      </a:solidFill>
-                    </a:ln>
-                  </pic:spPr>
-                </pic:pic>
-              </a:graphicData>
-            </a:graphic>
-          </wp:inline>
-        </w:drawing>
-      </w:r>
-    </w:p>
-    <w:p>
-      <w:pPr>
-        <w:spacing w:line="240" w:lineRule="auto"/>
-        <w:rPr>
-          <w:lang w:val="bg-BG"/>
-        </w:rPr>
-      </w:pPr>
-    </w:p>
-    <w:p>
-      <w:pPr>
         <w:pStyle w:val="2"/>
         <w:rPr>
           <w:rFonts w:ascii="Calibri" w:eastAsia="Calibri" w:hAnsi="Calibri" w:cs="Calibri"/>
@@ -3002,6 +3510,7 @@
         <w:rPr>
           <w:rFonts w:ascii="Calibri" w:eastAsia="Calibri" w:hAnsi="Calibri" w:cs="Calibri"/>
         </w:rPr>
+        <w:lastRenderedPageBreak/>
         <w:t>Криптиране</w:t>
       </w:r>
       <w:r>
@@ -3106,7 +3615,6 @@
           <w:color w:val="000000" w:themeColor="text1"/>
           <w:lang w:val="bg-BG"/>
         </w:rPr>
-        <w:lastRenderedPageBreak/>
         <w:t xml:space="preserve">Кода на всяка </w:t>
       </w:r>
       <w:r>
@@ -3846,8 +4354,8 @@
       </w:pPr>
     </w:p>
     <w:sectPr>
-      <w:headerReference w:type="default" r:id="rId11"/>
-      <w:footerReference w:type="default" r:id="rId12"/>
+      <w:headerReference w:type="default" r:id="rId9"/>
+      <w:footerReference w:type="default" r:id="rId10"/>
       <w:pgSz w:w="11909" w:h="16834" w:code="9"/>
       <w:pgMar w:top="567" w:right="737" w:bottom="680" w:left="737" w:header="567" w:footer="510" w:gutter="0"/>
       <w:cols w:space="720"/>
@@ -5694,17 +6202,17 @@
   <w:abstractNum w:abstractNumId="6" w15:restartNumberingAfterBreak="0">
     <w:nsid w:val="1C5C1EEE"/>
     <w:multiLevelType w:val="hybridMultilevel"/>
-    <w:tmpl w:val="21865A16"/>
-    <w:lvl w:ilvl="0" w:tplc="99C6B5D0">
-      <w:start w:val="1"/>
-      <w:numFmt w:val="bullet"/>
-      <w:lvlText w:val=""/>
+    <w:tmpl w:val="205E3E54"/>
+    <w:lvl w:ilvl="0" w:tplc="0402000F">
+      <w:start w:val="1"/>
+      <w:numFmt w:val="decimal"/>
+      <w:lvlText w:val="%1."/>
       <w:lvlJc w:val="left"/>
       <w:pPr>
         <w:ind w:left="720" w:hanging="360"/>
       </w:pPr>
       <w:rPr>
-        <w:rFonts w:ascii="Symbol" w:hAnsi="Symbol" w:hint="default"/>
+        <w:rFonts w:hint="default"/>
       </w:rPr>
     </w:lvl>
     <w:lvl w:ilvl="1" w:tplc="957660A6">
@@ -6295,6 +6803,92 @@
     </w:lvl>
   </w:abstractNum>
   <w:abstractNum w:abstractNumId="12" w15:restartNumberingAfterBreak="0">
+    <w:nsid w:val="24B610E9"/>
+    <w:multiLevelType w:val="hybridMultilevel"/>
+    <w:tmpl w:val="E3F27CC6"/>
+    <w:lvl w:ilvl="0" w:tplc="0402000F">
+      <w:start w:val="1"/>
+      <w:numFmt w:val="decimal"/>
+      <w:lvlText w:val="%1."/>
+      <w:lvlJc w:val="left"/>
+      <w:pPr>
+        <w:ind w:left="720" w:hanging="360"/>
+      </w:pPr>
+    </w:lvl>
+    <w:lvl w:ilvl="1" w:tplc="04020019" w:tentative="1">
+      <w:start w:val="1"/>
+      <w:numFmt w:val="lowerLetter"/>
+      <w:lvlText w:val="%2."/>
+      <w:lvlJc w:val="left"/>
+      <w:pPr>
+        <w:ind w:left="1440" w:hanging="360"/>
+      </w:pPr>
+    </w:lvl>
+    <w:lvl w:ilvl="2" w:tplc="0402001B" w:tentative="1">
+      <w:start w:val="1"/>
+      <w:numFmt w:val="lowerRoman"/>
+      <w:lvlText w:val="%3."/>
+      <w:lvlJc w:val="right"/>
+      <w:pPr>
+        <w:ind w:left="2160" w:hanging="180"/>
+      </w:pPr>
+    </w:lvl>
+    <w:lvl w:ilvl="3" w:tplc="0402000F" w:tentative="1">
+      <w:start w:val="1"/>
+      <w:numFmt w:val="decimal"/>
+      <w:lvlText w:val="%4."/>
+      <w:lvlJc w:val="left"/>
+      <w:pPr>
+        <w:ind w:left="2880" w:hanging="360"/>
+      </w:pPr>
+    </w:lvl>
+    <w:lvl w:ilvl="4" w:tplc="04020019" w:tentative="1">
+      <w:start w:val="1"/>
+      <w:numFmt w:val="lowerLetter"/>
+      <w:lvlText w:val="%5."/>
+      <w:lvlJc w:val="left"/>
+      <w:pPr>
+        <w:ind w:left="3600" w:hanging="360"/>
+      </w:pPr>
+    </w:lvl>
+    <w:lvl w:ilvl="5" w:tplc="0402001B" w:tentative="1">
+      <w:start w:val="1"/>
+      <w:numFmt w:val="lowerRoman"/>
+      <w:lvlText w:val="%6."/>
+      <w:lvlJc w:val="right"/>
+      <w:pPr>
+        <w:ind w:left="4320" w:hanging="180"/>
+      </w:pPr>
+    </w:lvl>
+    <w:lvl w:ilvl="6" w:tplc="0402000F" w:tentative="1">
+      <w:start w:val="1"/>
+      <w:numFmt w:val="decimal"/>
+      <w:lvlText w:val="%7."/>
+      <w:lvlJc w:val="left"/>
+      <w:pPr>
+        <w:ind w:left="5040" w:hanging="360"/>
+      </w:pPr>
+    </w:lvl>
+    <w:lvl w:ilvl="7" w:tplc="04020019" w:tentative="1">
+      <w:start w:val="1"/>
+      <w:numFmt w:val="lowerLetter"/>
+      <w:lvlText w:val="%8."/>
+      <w:lvlJc w:val="left"/>
+      <w:pPr>
+        <w:ind w:left="5760" w:hanging="360"/>
+      </w:pPr>
+    </w:lvl>
+    <w:lvl w:ilvl="8" w:tplc="0402001B" w:tentative="1">
+      <w:start w:val="1"/>
+      <w:numFmt w:val="lowerRoman"/>
+      <w:lvlText w:val="%9."/>
+      <w:lvlJc w:val="right"/>
+      <w:pPr>
+        <w:ind w:left="6480" w:hanging="180"/>
+      </w:pPr>
+    </w:lvl>
+  </w:abstractNum>
+  <w:abstractNum w:abstractNumId="13" w15:restartNumberingAfterBreak="0">
     <w:nsid w:val="253348C0"/>
     <w:multiLevelType w:val="hybridMultilevel"/>
     <w:tmpl w:val="5CC6AF8A"/>
@@ -6382,7 +6976,7 @@
       </w:pPr>
     </w:lvl>
   </w:abstractNum>
-  <w:abstractNum w:abstractNumId="13" w15:restartNumberingAfterBreak="0">
+  <w:abstractNum w:abstractNumId="14" w15:restartNumberingAfterBreak="0">
     <w:nsid w:val="26413526"/>
     <w:multiLevelType w:val="hybridMultilevel"/>
     <w:tmpl w:val="A1B4F3F4"/>
@@ -6468,7 +7062,7 @@
       </w:pPr>
     </w:lvl>
   </w:abstractNum>
-  <w:abstractNum w:abstractNumId="14" w15:restartNumberingAfterBreak="0">
+  <w:abstractNum w:abstractNumId="15" w15:restartNumberingAfterBreak="0">
     <w:nsid w:val="264860D5"/>
     <w:multiLevelType w:val="hybridMultilevel"/>
     <w:tmpl w:val="1F1CB5CE"/>
@@ -6557,7 +7151,7 @@
       </w:pPr>
     </w:lvl>
   </w:abstractNum>
-  <w:abstractNum w:abstractNumId="15" w15:restartNumberingAfterBreak="0">
+  <w:abstractNum w:abstractNumId="16" w15:restartNumberingAfterBreak="0">
     <w:nsid w:val="268274C7"/>
     <w:multiLevelType w:val="hybridMultilevel"/>
     <w:tmpl w:val="0732809A"/>
@@ -6646,7 +7240,7 @@
       </w:pPr>
     </w:lvl>
   </w:abstractNum>
-  <w:abstractNum w:abstractNumId="16" w15:restartNumberingAfterBreak="0">
+  <w:abstractNum w:abstractNumId="17" w15:restartNumberingAfterBreak="0">
     <w:nsid w:val="2C5B53B7"/>
     <w:multiLevelType w:val="hybridMultilevel"/>
     <w:tmpl w:val="98BE5D62"/>
@@ -6741,7 +7335,7 @@
       </w:pPr>
     </w:lvl>
   </w:abstractNum>
-  <w:abstractNum w:abstractNumId="17" w15:restartNumberingAfterBreak="0">
+  <w:abstractNum w:abstractNumId="18" w15:restartNumberingAfterBreak="0">
     <w:nsid w:val="2CE51155"/>
     <w:multiLevelType w:val="multilevel"/>
     <w:tmpl w:val="4A18EE0A"/>
@@ -6890,7 +7484,7 @@
       </w:rPr>
     </w:lvl>
   </w:abstractNum>
-  <w:abstractNum w:abstractNumId="18" w15:restartNumberingAfterBreak="0">
+  <w:abstractNum w:abstractNumId="19" w15:restartNumberingAfterBreak="0">
     <w:nsid w:val="326B7ADF"/>
     <w:multiLevelType w:val="hybridMultilevel"/>
     <w:tmpl w:val="243464B4"/>
@@ -6985,7 +7579,7 @@
       </w:pPr>
     </w:lvl>
   </w:abstractNum>
-  <w:abstractNum w:abstractNumId="19" w15:restartNumberingAfterBreak="0">
+  <w:abstractNum w:abstractNumId="20" w15:restartNumberingAfterBreak="0">
     <w:nsid w:val="36F1759A"/>
     <w:multiLevelType w:val="hybridMultilevel"/>
     <w:tmpl w:val="AC4C80EA"/>
@@ -7098,7 +7692,7 @@
       </w:rPr>
     </w:lvl>
   </w:abstractNum>
-  <w:abstractNum w:abstractNumId="20" w15:restartNumberingAfterBreak="0">
+  <w:abstractNum w:abstractNumId="21" w15:restartNumberingAfterBreak="0">
     <w:nsid w:val="385C6CB3"/>
     <w:multiLevelType w:val="hybridMultilevel"/>
     <w:tmpl w:val="C1C67C5C"/>
@@ -7211,7 +7805,93 @@
       </w:rPr>
     </w:lvl>
   </w:abstractNum>
-  <w:abstractNum w:abstractNumId="21" w15:restartNumberingAfterBreak="0">
+  <w:abstractNum w:abstractNumId="22" w15:restartNumberingAfterBreak="0">
+    <w:nsid w:val="38EF59A6"/>
+    <w:multiLevelType w:val="hybridMultilevel"/>
+    <w:tmpl w:val="F8CEA478"/>
+    <w:lvl w:ilvl="0" w:tplc="0402000F">
+      <w:start w:val="1"/>
+      <w:numFmt w:val="decimal"/>
+      <w:lvlText w:val="%1."/>
+      <w:lvlJc w:val="left"/>
+      <w:pPr>
+        <w:ind w:left="720" w:hanging="360"/>
+      </w:pPr>
+    </w:lvl>
+    <w:lvl w:ilvl="1" w:tplc="04020019" w:tentative="1">
+      <w:start w:val="1"/>
+      <w:numFmt w:val="lowerLetter"/>
+      <w:lvlText w:val="%2."/>
+      <w:lvlJc w:val="left"/>
+      <w:pPr>
+        <w:ind w:left="1440" w:hanging="360"/>
+      </w:pPr>
+    </w:lvl>
+    <w:lvl w:ilvl="2" w:tplc="0402001B" w:tentative="1">
+      <w:start w:val="1"/>
+      <w:numFmt w:val="lowerRoman"/>
+      <w:lvlText w:val="%3."/>
+      <w:lvlJc w:val="right"/>
+      <w:pPr>
+        <w:ind w:left="2160" w:hanging="180"/>
+      </w:pPr>
+    </w:lvl>
+    <w:lvl w:ilvl="3" w:tplc="0402000F" w:tentative="1">
+      <w:start w:val="1"/>
+      <w:numFmt w:val="decimal"/>
+      <w:lvlText w:val="%4."/>
+      <w:lvlJc w:val="left"/>
+      <w:pPr>
+        <w:ind w:left="2880" w:hanging="360"/>
+      </w:pPr>
+    </w:lvl>
+    <w:lvl w:ilvl="4" w:tplc="04020019" w:tentative="1">
+      <w:start w:val="1"/>
+      <w:numFmt w:val="lowerLetter"/>
+      <w:lvlText w:val="%5."/>
+      <w:lvlJc w:val="left"/>
+      <w:pPr>
+        <w:ind w:left="3600" w:hanging="360"/>
+      </w:pPr>
+    </w:lvl>
+    <w:lvl w:ilvl="5" w:tplc="0402001B" w:tentative="1">
+      <w:start w:val="1"/>
+      <w:numFmt w:val="lowerRoman"/>
+      <w:lvlText w:val="%6."/>
+      <w:lvlJc w:val="right"/>
+      <w:pPr>
+        <w:ind w:left="4320" w:hanging="180"/>
+      </w:pPr>
+    </w:lvl>
+    <w:lvl w:ilvl="6" w:tplc="0402000F" w:tentative="1">
+      <w:start w:val="1"/>
+      <w:numFmt w:val="decimal"/>
+      <w:lvlText w:val="%7."/>
+      <w:lvlJc w:val="left"/>
+      <w:pPr>
+        <w:ind w:left="5040" w:hanging="360"/>
+      </w:pPr>
+    </w:lvl>
+    <w:lvl w:ilvl="7" w:tplc="04020019" w:tentative="1">
+      <w:start w:val="1"/>
+      <w:numFmt w:val="lowerLetter"/>
+      <w:lvlText w:val="%8."/>
+      <w:lvlJc w:val="left"/>
+      <w:pPr>
+        <w:ind w:left="5760" w:hanging="360"/>
+      </w:pPr>
+    </w:lvl>
+    <w:lvl w:ilvl="8" w:tplc="0402001B" w:tentative="1">
+      <w:start w:val="1"/>
+      <w:numFmt w:val="lowerRoman"/>
+      <w:lvlText w:val="%9."/>
+      <w:lvlJc w:val="right"/>
+      <w:pPr>
+        <w:ind w:left="6480" w:hanging="180"/>
+      </w:pPr>
+    </w:lvl>
+  </w:abstractNum>
+  <w:abstractNum w:abstractNumId="23" w15:restartNumberingAfterBreak="0">
     <w:nsid w:val="40B63A43"/>
     <w:multiLevelType w:val="hybridMultilevel"/>
     <w:tmpl w:val="4D9EFB84"/>
@@ -7306,7 +7986,7 @@
       </w:pPr>
     </w:lvl>
   </w:abstractNum>
-  <w:abstractNum w:abstractNumId="22" w15:restartNumberingAfterBreak="0">
+  <w:abstractNum w:abstractNumId="24" w15:restartNumberingAfterBreak="0">
     <w:nsid w:val="44BC2519"/>
     <w:multiLevelType w:val="hybridMultilevel"/>
     <w:tmpl w:val="EEB2B3B6"/>
@@ -7395,7 +8075,7 @@
       </w:pPr>
     </w:lvl>
   </w:abstractNum>
-  <w:abstractNum w:abstractNumId="23" w15:restartNumberingAfterBreak="0">
+  <w:abstractNum w:abstractNumId="25" w15:restartNumberingAfterBreak="0">
     <w:nsid w:val="462E05C9"/>
     <w:multiLevelType w:val="hybridMultilevel"/>
     <w:tmpl w:val="DD14F1AC"/>
@@ -7508,7 +8188,7 @@
       </w:rPr>
     </w:lvl>
   </w:abstractNum>
-  <w:abstractNum w:abstractNumId="24" w15:restartNumberingAfterBreak="0">
+  <w:abstractNum w:abstractNumId="26" w15:restartNumberingAfterBreak="0">
     <w:nsid w:val="46773788"/>
     <w:multiLevelType w:val="hybridMultilevel"/>
     <w:tmpl w:val="B3B81C98"/>
@@ -7621,7 +8301,7 @@
       </w:rPr>
     </w:lvl>
   </w:abstractNum>
-  <w:abstractNum w:abstractNumId="25" w15:restartNumberingAfterBreak="0">
+  <w:abstractNum w:abstractNumId="27" w15:restartNumberingAfterBreak="0">
     <w:nsid w:val="49F15A4A"/>
     <w:multiLevelType w:val="hybridMultilevel"/>
     <w:tmpl w:val="507C2FF0"/>
@@ -7710,7 +8390,7 @@
       </w:pPr>
     </w:lvl>
   </w:abstractNum>
-  <w:abstractNum w:abstractNumId="26" w15:restartNumberingAfterBreak="0">
+  <w:abstractNum w:abstractNumId="28" w15:restartNumberingAfterBreak="0">
     <w:nsid w:val="4D796141"/>
     <w:multiLevelType w:val="hybridMultilevel"/>
     <w:tmpl w:val="91D04A66"/>
@@ -7823,7 +8503,7 @@
       </w:rPr>
     </w:lvl>
   </w:abstractNum>
-  <w:abstractNum w:abstractNumId="27" w15:restartNumberingAfterBreak="0">
+  <w:abstractNum w:abstractNumId="29" w15:restartNumberingAfterBreak="0">
     <w:nsid w:val="4F5B2890"/>
     <w:multiLevelType w:val="hybridMultilevel"/>
     <w:tmpl w:val="9FAE4850"/>
@@ -7936,7 +8616,7 @@
       </w:rPr>
     </w:lvl>
   </w:abstractNum>
-  <w:abstractNum w:abstractNumId="28" w15:restartNumberingAfterBreak="0">
+  <w:abstractNum w:abstractNumId="30" w15:restartNumberingAfterBreak="0">
     <w:nsid w:val="50F62E8C"/>
     <w:multiLevelType w:val="hybridMultilevel"/>
     <w:tmpl w:val="E78C85C0"/>
@@ -8049,7 +8729,7 @@
       </w:rPr>
     </w:lvl>
   </w:abstractNum>
-  <w:abstractNum w:abstractNumId="29" w15:restartNumberingAfterBreak="0">
+  <w:abstractNum w:abstractNumId="31" w15:restartNumberingAfterBreak="0">
     <w:nsid w:val="5507266E"/>
     <w:multiLevelType w:val="hybridMultilevel"/>
     <w:tmpl w:val="22522E3A"/>
@@ -8162,7 +8842,7 @@
       </w:rPr>
     </w:lvl>
   </w:abstractNum>
-  <w:abstractNum w:abstractNumId="30" w15:restartNumberingAfterBreak="0">
+  <w:abstractNum w:abstractNumId="32" w15:restartNumberingAfterBreak="0">
     <w:nsid w:val="55990837"/>
     <w:multiLevelType w:val="hybridMultilevel"/>
     <w:tmpl w:val="960254F8"/>
@@ -8275,7 +8955,7 @@
       </w:rPr>
     </w:lvl>
   </w:abstractNum>
-  <w:abstractNum w:abstractNumId="31" w15:restartNumberingAfterBreak="0">
+  <w:abstractNum w:abstractNumId="33" w15:restartNumberingAfterBreak="0">
     <w:nsid w:val="55BC60FF"/>
     <w:multiLevelType w:val="hybridMultilevel"/>
     <w:tmpl w:val="C1FC87D6"/>
@@ -8364,7 +9044,7 @@
       </w:pPr>
     </w:lvl>
   </w:abstractNum>
-  <w:abstractNum w:abstractNumId="32" w15:restartNumberingAfterBreak="0">
+  <w:abstractNum w:abstractNumId="34" w15:restartNumberingAfterBreak="0">
     <w:nsid w:val="57FD43D1"/>
     <w:multiLevelType w:val="hybridMultilevel"/>
     <w:tmpl w:val="A36A9E3E"/>
@@ -8452,7 +9132,7 @@
       </w:pPr>
     </w:lvl>
   </w:abstractNum>
-  <w:abstractNum w:abstractNumId="33" w15:restartNumberingAfterBreak="0">
+  <w:abstractNum w:abstractNumId="35" w15:restartNumberingAfterBreak="0">
     <w:nsid w:val="59AA1FB0"/>
     <w:multiLevelType w:val="hybridMultilevel"/>
     <w:tmpl w:val="C874C5A6"/>
@@ -8565,7 +9245,93 @@
       </w:rPr>
     </w:lvl>
   </w:abstractNum>
-  <w:abstractNum w:abstractNumId="34" w15:restartNumberingAfterBreak="0">
+  <w:abstractNum w:abstractNumId="36" w15:restartNumberingAfterBreak="0">
+    <w:nsid w:val="5CA039E4"/>
+    <w:multiLevelType w:val="hybridMultilevel"/>
+    <w:tmpl w:val="3F145A88"/>
+    <w:lvl w:ilvl="0" w:tplc="0402000F">
+      <w:start w:val="1"/>
+      <w:numFmt w:val="decimal"/>
+      <w:lvlText w:val="%1."/>
+      <w:lvlJc w:val="left"/>
+      <w:pPr>
+        <w:ind w:left="720" w:hanging="360"/>
+      </w:pPr>
+    </w:lvl>
+    <w:lvl w:ilvl="1" w:tplc="04020019" w:tentative="1">
+      <w:start w:val="1"/>
+      <w:numFmt w:val="lowerLetter"/>
+      <w:lvlText w:val="%2."/>
+      <w:lvlJc w:val="left"/>
+      <w:pPr>
+        <w:ind w:left="1440" w:hanging="360"/>
+      </w:pPr>
+    </w:lvl>
+    <w:lvl w:ilvl="2" w:tplc="0402001B" w:tentative="1">
+      <w:start w:val="1"/>
+      <w:numFmt w:val="lowerRoman"/>
+      <w:lvlText w:val="%3."/>
+      <w:lvlJc w:val="right"/>
+      <w:pPr>
+        <w:ind w:left="2160" w:hanging="180"/>
+      </w:pPr>
+    </w:lvl>
+    <w:lvl w:ilvl="3" w:tplc="0402000F" w:tentative="1">
+      <w:start w:val="1"/>
+      <w:numFmt w:val="decimal"/>
+      <w:lvlText w:val="%4."/>
+      <w:lvlJc w:val="left"/>
+      <w:pPr>
+        <w:ind w:left="2880" w:hanging="360"/>
+      </w:pPr>
+    </w:lvl>
+    <w:lvl w:ilvl="4" w:tplc="04020019" w:tentative="1">
+      <w:start w:val="1"/>
+      <w:numFmt w:val="lowerLetter"/>
+      <w:lvlText w:val="%5."/>
+      <w:lvlJc w:val="left"/>
+      <w:pPr>
+        <w:ind w:left="3600" w:hanging="360"/>
+      </w:pPr>
+    </w:lvl>
+    <w:lvl w:ilvl="5" w:tplc="0402001B" w:tentative="1">
+      <w:start w:val="1"/>
+      <w:numFmt w:val="lowerRoman"/>
+      <w:lvlText w:val="%6."/>
+      <w:lvlJc w:val="right"/>
+      <w:pPr>
+        <w:ind w:left="4320" w:hanging="180"/>
+      </w:pPr>
+    </w:lvl>
+    <w:lvl w:ilvl="6" w:tplc="0402000F" w:tentative="1">
+      <w:start w:val="1"/>
+      <w:numFmt w:val="decimal"/>
+      <w:lvlText w:val="%7."/>
+      <w:lvlJc w:val="left"/>
+      <w:pPr>
+        <w:ind w:left="5040" w:hanging="360"/>
+      </w:pPr>
+    </w:lvl>
+    <w:lvl w:ilvl="7" w:tplc="04020019" w:tentative="1">
+      <w:start w:val="1"/>
+      <w:numFmt w:val="lowerLetter"/>
+      <w:lvlText w:val="%8."/>
+      <w:lvlJc w:val="left"/>
+      <w:pPr>
+        <w:ind w:left="5760" w:hanging="360"/>
+      </w:pPr>
+    </w:lvl>
+    <w:lvl w:ilvl="8" w:tplc="0402001B" w:tentative="1">
+      <w:start w:val="1"/>
+      <w:numFmt w:val="lowerRoman"/>
+      <w:lvlText w:val="%9."/>
+      <w:lvlJc w:val="right"/>
+      <w:pPr>
+        <w:ind w:left="6480" w:hanging="180"/>
+      </w:pPr>
+    </w:lvl>
+  </w:abstractNum>
+  <w:abstractNum w:abstractNumId="37" w15:restartNumberingAfterBreak="0">
     <w:nsid w:val="5E7757B2"/>
     <w:multiLevelType w:val="multilevel"/>
     <w:tmpl w:val="0E203B02"/>
@@ -8651,7 +9417,7 @@
       </w:pPr>
     </w:lvl>
   </w:abstractNum>
-  <w:abstractNum w:abstractNumId="35" w15:restartNumberingAfterBreak="0">
+  <w:abstractNum w:abstractNumId="38" w15:restartNumberingAfterBreak="0">
     <w:nsid w:val="5F9A715F"/>
     <w:multiLevelType w:val="hybridMultilevel"/>
     <w:tmpl w:val="4B26630C"/>
@@ -8764,7 +9530,7 @@
       </w:rPr>
     </w:lvl>
   </w:abstractNum>
-  <w:abstractNum w:abstractNumId="36" w15:restartNumberingAfterBreak="0">
+  <w:abstractNum w:abstractNumId="39" w15:restartNumberingAfterBreak="0">
     <w:nsid w:val="609D235C"/>
     <w:multiLevelType w:val="hybridMultilevel"/>
     <w:tmpl w:val="848696AC"/>
@@ -8877,7 +9643,7 @@
       </w:rPr>
     </w:lvl>
   </w:abstractNum>
-  <w:abstractNum w:abstractNumId="37" w15:restartNumberingAfterBreak="0">
+  <w:abstractNum w:abstractNumId="40" w15:restartNumberingAfterBreak="0">
     <w:nsid w:val="60FC6BB4"/>
     <w:multiLevelType w:val="hybridMultilevel"/>
     <w:tmpl w:val="671E692E"/>
@@ -8990,7 +9756,7 @@
       </w:rPr>
     </w:lvl>
   </w:abstractNum>
-  <w:abstractNum w:abstractNumId="38" w15:restartNumberingAfterBreak="0">
+  <w:abstractNum w:abstractNumId="41" w15:restartNumberingAfterBreak="0">
     <w:nsid w:val="636274E2"/>
     <w:multiLevelType w:val="hybridMultilevel"/>
     <w:tmpl w:val="0732809A"/>
@@ -9079,7 +9845,7 @@
       </w:pPr>
     </w:lvl>
   </w:abstractNum>
-  <w:abstractNum w:abstractNumId="39" w15:restartNumberingAfterBreak="0">
+  <w:abstractNum w:abstractNumId="42" w15:restartNumberingAfterBreak="0">
     <w:nsid w:val="6B944EC9"/>
     <w:multiLevelType w:val="hybridMultilevel"/>
     <w:tmpl w:val="8076D1AC"/>
@@ -9192,7 +9958,7 @@
       </w:rPr>
     </w:lvl>
   </w:abstractNum>
-  <w:abstractNum w:abstractNumId="40" w15:restartNumberingAfterBreak="0">
+  <w:abstractNum w:abstractNumId="43" w15:restartNumberingAfterBreak="0">
     <w:nsid w:val="6EBD0C51"/>
     <w:multiLevelType w:val="hybridMultilevel"/>
     <w:tmpl w:val="5C28EE1A"/>
@@ -9305,7 +10071,7 @@
       </w:rPr>
     </w:lvl>
   </w:abstractNum>
-  <w:abstractNum w:abstractNumId="41" w15:restartNumberingAfterBreak="0">
+  <w:abstractNum w:abstractNumId="44" w15:restartNumberingAfterBreak="0">
     <w:nsid w:val="75F22415"/>
     <w:multiLevelType w:val="hybridMultilevel"/>
     <w:tmpl w:val="DB2EF382"/>
@@ -9391,7 +10157,7 @@
       </w:pPr>
     </w:lvl>
   </w:abstractNum>
-  <w:abstractNum w:abstractNumId="42" w15:restartNumberingAfterBreak="0">
+  <w:abstractNum w:abstractNumId="45" w15:restartNumberingAfterBreak="0">
     <w:nsid w:val="766D73FB"/>
     <w:multiLevelType w:val="hybridMultilevel"/>
     <w:tmpl w:val="646AC9A6"/>
@@ -9480,7 +10246,7 @@
       </w:pPr>
     </w:lvl>
   </w:abstractNum>
-  <w:abstractNum w:abstractNumId="43" w15:restartNumberingAfterBreak="0">
+  <w:abstractNum w:abstractNumId="46" w15:restartNumberingAfterBreak="0">
     <w:nsid w:val="771A7929"/>
     <w:multiLevelType w:val="hybridMultilevel"/>
     <w:tmpl w:val="B5EA489E"/>
@@ -9593,7 +10359,7 @@
       </w:rPr>
     </w:lvl>
   </w:abstractNum>
-  <w:abstractNum w:abstractNumId="44" w15:restartNumberingAfterBreak="0">
+  <w:abstractNum w:abstractNumId="47" w15:restartNumberingAfterBreak="0">
     <w:nsid w:val="7A0155B4"/>
     <w:multiLevelType w:val="hybridMultilevel"/>
     <w:tmpl w:val="581A57DA"/>
@@ -9710,19 +10476,19 @@
     <w:abstractNumId w:val="0"/>
   </w:num>
   <w:num w:numId="2" w16cid:durableId="448206414">
-    <w:abstractNumId w:val="44"/>
+    <w:abstractNumId w:val="47"/>
   </w:num>
   <w:num w:numId="3" w16cid:durableId="1542475421">
     <w:abstractNumId w:val="9"/>
   </w:num>
   <w:num w:numId="4" w16cid:durableId="751004280">
-    <w:abstractNumId w:val="29"/>
+    <w:abstractNumId w:val="31"/>
   </w:num>
   <w:num w:numId="5" w16cid:durableId="298196006">
-    <w:abstractNumId w:val="30"/>
+    <w:abstractNumId w:val="32"/>
   </w:num>
   <w:num w:numId="6" w16cid:durableId="1042242061">
-    <w:abstractNumId w:val="35"/>
+    <w:abstractNumId w:val="38"/>
   </w:num>
   <w:num w:numId="7" w16cid:durableId="1365667300">
     <w:abstractNumId w:val="3"/>
@@ -9731,10 +10497,10 @@
     <w:abstractNumId w:val="8"/>
   </w:num>
   <w:num w:numId="9" w16cid:durableId="592318069">
-    <w:abstractNumId w:val="27"/>
+    <w:abstractNumId w:val="29"/>
   </w:num>
   <w:num w:numId="10" w16cid:durableId="587929699">
-    <w:abstractNumId w:val="13"/>
+    <w:abstractNumId w:val="14"/>
     <w:lvlOverride w:ilvl="0">
       <w:startOverride w:val="1"/>
     </w:lvlOverride>
@@ -9767,40 +10533,40 @@
     <w:abstractNumId w:val="4"/>
   </w:num>
   <w:num w:numId="12" w16cid:durableId="1252816783">
-    <w:abstractNumId w:val="20"/>
+    <w:abstractNumId w:val="21"/>
   </w:num>
   <w:num w:numId="13" w16cid:durableId="787357856">
     <w:abstractNumId w:val="1"/>
   </w:num>
   <w:num w:numId="14" w16cid:durableId="1419130615">
-    <w:abstractNumId w:val="34"/>
+    <w:abstractNumId w:val="37"/>
   </w:num>
   <w:num w:numId="15" w16cid:durableId="137501343">
     <w:abstractNumId w:val="10"/>
   </w:num>
   <w:num w:numId="16" w16cid:durableId="1106266306">
+    <w:abstractNumId w:val="42"/>
+  </w:num>
+  <w:num w:numId="17" w16cid:durableId="611519896">
+    <w:abstractNumId w:val="30"/>
+  </w:num>
+  <w:num w:numId="18" w16cid:durableId="1090009317">
+    <w:abstractNumId w:val="46"/>
+  </w:num>
+  <w:num w:numId="19" w16cid:durableId="1271158473">
     <w:abstractNumId w:val="39"/>
   </w:num>
-  <w:num w:numId="17" w16cid:durableId="611519896">
-    <w:abstractNumId w:val="28"/>
-  </w:num>
-  <w:num w:numId="18" w16cid:durableId="1090009317">
-    <w:abstractNumId w:val="43"/>
-  </w:num>
-  <w:num w:numId="19" w16cid:durableId="1271158473">
-    <w:abstractNumId w:val="36"/>
-  </w:num>
   <w:num w:numId="20" w16cid:durableId="1667594061">
-    <w:abstractNumId w:val="19"/>
+    <w:abstractNumId w:val="20"/>
   </w:num>
   <w:num w:numId="21" w16cid:durableId="678848517">
-    <w:abstractNumId w:val="32"/>
+    <w:abstractNumId w:val="34"/>
   </w:num>
   <w:num w:numId="22" w16cid:durableId="1306206050">
-    <w:abstractNumId w:val="12"/>
+    <w:abstractNumId w:val="13"/>
   </w:num>
   <w:num w:numId="23" w16cid:durableId="1155609877">
-    <w:abstractNumId w:val="15"/>
+    <w:abstractNumId w:val="16"/>
   </w:num>
   <w:num w:numId="24" w16cid:durableId="671299720">
     <w:abstractNumId w:val="2"/>
@@ -9809,67 +10575,76 @@
     <w:abstractNumId w:val="7"/>
   </w:num>
   <w:num w:numId="26" w16cid:durableId="231934099">
-    <w:abstractNumId w:val="16"/>
+    <w:abstractNumId w:val="17"/>
   </w:num>
   <w:num w:numId="27" w16cid:durableId="81920992">
-    <w:abstractNumId w:val="38"/>
+    <w:abstractNumId w:val="41"/>
   </w:num>
   <w:num w:numId="28" w16cid:durableId="2091541823">
-    <w:abstractNumId w:val="18"/>
+    <w:abstractNumId w:val="19"/>
   </w:num>
   <w:num w:numId="29" w16cid:durableId="1660497488">
-    <w:abstractNumId w:val="42"/>
+    <w:abstractNumId w:val="45"/>
   </w:num>
   <w:num w:numId="30" w16cid:durableId="1484933410">
-    <w:abstractNumId w:val="21"/>
+    <w:abstractNumId w:val="23"/>
   </w:num>
   <w:num w:numId="31" w16cid:durableId="592668566">
     <w:abstractNumId w:val="11"/>
   </w:num>
   <w:num w:numId="32" w16cid:durableId="325473353">
-    <w:abstractNumId w:val="37"/>
+    <w:abstractNumId w:val="40"/>
   </w:num>
   <w:num w:numId="33" w16cid:durableId="2036073740">
-    <w:abstractNumId w:val="40"/>
+    <w:abstractNumId w:val="43"/>
   </w:num>
   <w:num w:numId="34" w16cid:durableId="283117860">
-    <w:abstractNumId w:val="26"/>
+    <w:abstractNumId w:val="28"/>
   </w:num>
   <w:num w:numId="35" w16cid:durableId="1003435630">
-    <w:abstractNumId w:val="41"/>
+    <w:abstractNumId w:val="44"/>
   </w:num>
   <w:num w:numId="36" w16cid:durableId="1116749849">
     <w:abstractNumId w:val="5"/>
   </w:num>
   <w:num w:numId="37" w16cid:durableId="53893511">
-    <w:abstractNumId w:val="22"/>
+    <w:abstractNumId w:val="24"/>
   </w:num>
   <w:num w:numId="38" w16cid:durableId="1442649251">
-    <w:abstractNumId w:val="14"/>
+    <w:abstractNumId w:val="15"/>
   </w:num>
   <w:num w:numId="39" w16cid:durableId="632060382">
-    <w:abstractNumId w:val="31"/>
+    <w:abstractNumId w:val="33"/>
   </w:num>
   <w:num w:numId="40" w16cid:durableId="1369524005">
+    <w:abstractNumId w:val="27"/>
+  </w:num>
+  <w:num w:numId="41" w16cid:durableId="1895847060">
     <w:abstractNumId w:val="25"/>
   </w:num>
-  <w:num w:numId="41" w16cid:durableId="1895847060">
-    <w:abstractNumId w:val="23"/>
-  </w:num>
   <w:num w:numId="42" w16cid:durableId="1963805159">
-    <w:abstractNumId w:val="33"/>
+    <w:abstractNumId w:val="35"/>
   </w:num>
   <w:num w:numId="43" w16cid:durableId="967929995">
     <w:abstractNumId w:val="4"/>
   </w:num>
   <w:num w:numId="44" w16cid:durableId="1472017388">
-    <w:abstractNumId w:val="17"/>
+    <w:abstractNumId w:val="18"/>
   </w:num>
   <w:num w:numId="45" w16cid:durableId="1511947390">
-    <w:abstractNumId w:val="24"/>
+    <w:abstractNumId w:val="26"/>
   </w:num>
   <w:num w:numId="46" w16cid:durableId="1100680888">
     <w:abstractNumId w:val="6"/>
+  </w:num>
+  <w:num w:numId="47" w16cid:durableId="2106729729">
+    <w:abstractNumId w:val="36"/>
+  </w:num>
+  <w:num w:numId="48" w16cid:durableId="1060206580">
+    <w:abstractNumId w:val="12"/>
+  </w:num>
+  <w:num w:numId="49" w16cid:durableId="413623023">
+    <w:abstractNumId w:val="22"/>
   </w:num>
 </w:numbering>
 </file>
@@ -10397,7 +11172,6 @@
   <w:style w:type="character" w:default="1" w:styleId="a0">
     <w:name w:val="Default Paragraph Font"/>
     <w:uiPriority w:val="1"/>
-    <w:semiHidden/>
     <w:unhideWhenUsed/>
   </w:style>
   <w:style w:type="table" w:default="1" w:styleId="a1">

</xml_diff>